<commit_message>
added updated SRS/StRS diagrams
</commit_message>
<xml_diff>
--- a/doc/StRS - Operators.docx
+++ b/doc/StRS - Operators.docx
@@ -237,7 +237,7 @@
         <w:rPr>
           <w:rtl w:val="0"/>
         </w:rPr>
-        <w:t xml:space="preserve">Οι διαχειριστές των αυτοκινητοδρόμων εμπλέκονται στο σύστημα διότι εκείνοι είναι που διαχειρίζονται τα διόδια, τις τιμές τους, τα συστήματα αυτόματης διέλευσης και τα δεδομένα των χρηστών τους (τύπος οχήματος, υπόλοιπο λογαριασμού). Το σύστημα, σε κάθε διέλευση χρήστη από σταθμό διοδίων που δεν ανήκει στην εταιρεία του πομποδέκτη του θα καταχωρεί την χρέωση ως οφειλή της εταιρείας του πομποδέκτη προς την εταιρεία του σταθμού. Έπειτα θα έχει τη δυνατότητα εκκαθαρίζει αυτόματα τις οφειλές μεταξύ των εταιρειών. Τέλος, θα τους παρέχει δεδομένα για τη χρήση των πομποδεκτών τους τόσο στους δικούς τους όσο και σε άλλους σταθμούς διοδίων.</w:t>
+        <w:t xml:space="preserve">Οι διαχειριστές των αυτοκινητοδρόμων εμπλέκονται στο σύστημα διότι εκείνοι είναι που διαχειρίζονται τα διόδια, τις τιμές τους, τα συστήματα αυτόματης διέλευσης και τα δεδομένα των χρηστών τους (τύπος οχήματος, υπόλοιπο λογαριασμού). Το σύστημα, σε κάθε διέλευση χρήστη από σταθμό διοδίων που δεν ανήκει στην εταιρεία του πομποδέκτη του θα καταχωρεί την χρέωση ως οφειλή της εταιρείας του πομποδέκτη προς την εταιρεία του σταθμού. Έπειτα θα έχει τη δυνατότητα να εκκαθαρίζει αυτόματα τις οφειλές μεταξύ των εταιρειών. Τέλος, θα τους παρέχει δεδομένα για τη χρήση των πομποδεκτών τους τόσο στους δικούς τους όσο και σε άλλους σταθμούς διοδίων.</w:t>
       </w:r>
     </w:p>
     <w:p>
@@ -338,7 +338,7 @@
           <w:b w:val="1"/>
           <w:rtl w:val="0"/>
         </w:rPr>
-        <w:t xml:space="preserve">Εγγραφή νέας διέλευσης</w:t>
+        <w:t xml:space="preserve">Εγγραφή νέων διελεύσεων</w:t>
       </w:r>
     </w:p>
     <w:p>
@@ -351,6 +351,28 @@
           <w:rtl w:val="0"/>
         </w:rPr>
         <w:t xml:space="preserve">Το σύστημα θα μπορεί να λαμβάνει δεδομένα διελεύσεων από τα αυτόματα συστήματα των σταθμών διοδίων και να τα καταχωρεί στη βάση του για να καταγράφει τις χρεώσεις τους.</w:t>
+      </w:r>
+    </w:p>
+    <w:p>
+      <w:pPr>
+        <w:ind w:left="720" w:firstLine="0"/>
+        <w:rPr/>
+      </w:pPr>
+      <w:r>
+        <w:rPr>
+          <w:rtl w:val="0"/>
+        </w:rPr>
+      </w:r>
+    </w:p>
+    <w:p>
+      <w:pPr>
+        <w:ind w:left="720" w:firstLine="0"/>
+        <w:rPr/>
+      </w:pPr>
+      <w:r>
+        <w:rPr>
+          <w:rtl w:val="0"/>
+        </w:rPr>
       </w:r>
     </w:p>
     <w:p>
@@ -422,7 +444,7 @@
           <w:b w:val="1"/>
           <w:rtl w:val="0"/>
         </w:rPr>
-        <w:t xml:space="preserve">Διαχείριση δεδομένων διελευσεων </w:t>
+        <w:t xml:space="preserve">Διαχείριση δεδομένων διελεύσεων </w:t>
       </w:r>
     </w:p>
     <w:p>
@@ -434,7 +456,7 @@
         <w:rPr>
           <w:rtl w:val="0"/>
         </w:rPr>
-        <w:t xml:space="preserve">Το σύστημα θα καταγράφει δεδομένα τα οποία αφορούν τις διελεύσεις χρηστών από τόσο από σταθμούς της εκάστοτε εταιρείας όσο και από σταθμούς άλλων εταιρειών.  Τα δεδομένα αυτά θα είναι διαθέσιμα στους διαχειριστές (σε διάφορες μορφές, όπως γράφος, χάρτης, πίνακας) για ανάλυση και αξιοποίηση από την εταιρεία.</w:t>
+        <w:t xml:space="preserve">Το σύστημα θα καταγράφει δεδομένα τα οποία αφορούν τις διελεύσεις χρηστών  τόσο από σταθμούς της εκάστοτε εταιρείας όσο και από σταθμούς άλλων εταιρειών.  Τα δεδομένα αυτά θα είναι διαθέσιμα στους διαχειριστές για ανάλυση και αξιοποίηση από την εταιρεία.</w:t>
       </w:r>
     </w:p>
     <w:p>
@@ -587,7 +609,26 @@
         <w:rPr>
           <w:rtl w:val="0"/>
         </w:rPr>
-        <w:t xml:space="preserve">Χρόνος μη λειτουργίας</w:t>
+        <w:t xml:space="preserve">Μικρός off-line χρόνος</w:t>
+      </w:r>
+    </w:p>
+    <w:p>
+      <w:pPr>
+        <w:numPr>
+          <w:ilvl w:val="0"/>
+          <w:numId w:val="4"/>
+        </w:numPr>
+        <w:spacing w:after="0" w:afterAutospacing="0" w:before="0" w:beforeAutospacing="0"/>
+        <w:ind w:left="720" w:hanging="360"/>
+        <w:rPr>
+          <w:u w:val="none"/>
+        </w:rPr>
+      </w:pPr>
+      <w:r>
+        <w:rPr>
+          <w:rtl w:val="0"/>
+        </w:rPr>
+        <w:t xml:space="preserve">Ευκολία χρήσης</w:t>
       </w:r>
     </w:p>
     <w:p>
@@ -606,7 +647,7 @@
         <w:rPr>
           <w:rtl w:val="0"/>
         </w:rPr>
-        <w:t xml:space="preserve">Ευκολία χρήσης</w:t>
+        <w:t xml:space="preserve">Διαχείριση μεγάλου όγκου δεδομένων</w:t>
       </w:r>
     </w:p>
     <w:p>
@@ -2999,7 +3040,7 @@
 
 <file path=customXML/item1.xml><?xml version="1.0" encoding="utf-8"?>
 <go:gDocsCustomXmlDataStorage xmlns:go="http://customooxmlschemas.google.com/" xmlns:r="http://schemas.openxmlformats.org/officeDocument/2006/relationships">
-  <go:docsCustomData xmlns:go="http://customooxmlschemas.google.com/" roundtripDataSignature="AMtx7mgMD3HANFUOpa/d+cA0PLemaDO8vw==">AMUW2mXh0MGLTceIkoyCpq9bveoP6mRJSToHVWxVApl56pFzxL9YBBAZ354Ez/3eoT2izpkypoEmUvnbH3zKcGCLqzl7fEkn7bwUgd3BXzmr6AWUOz8gQFDoKcMzIOKCo0LStVTSyIWspxlq9thqyTboZZtKB04DzSPPGivYR2kxMTcZH+Ex5et3CvGY9T9VoOBQ4r4EtGvm8fk0uxS+XX/zZQtA9hsZ7m9zyHpMBgF/jdnhFi6/ZitrPlsvuSn2ypDS9Igc9XJzDVKrflu5vhKE6cpoLP1c2xr79M0MLQLxT181aGAr+C0=</go:docsCustomData>
+  <go:docsCustomData xmlns:go="http://customooxmlschemas.google.com/" roundtripDataSignature="AMtx7mgMD3HANFUOpa/d+cA0PLemaDO8vw==">AMUW2mVVPJMXn8+bs7EVnilxSXICC3rtikMf4EmcN7+CKl4/N7SC45Pzc9oyySGa3Kb1hBCuzduhtwEZayHM8UF618he9zAI/9o/fkk9wbanW+ON0r9uZiNZ/EKOaI7/n0MM6bqN8OYu+tttFHkLqs+0ieK1K69jAi/D3NzAaWd37NdsMVMYa1l8C0YxJ1RXSDwVs/EP2Ja9lqHE9gCE+PThI/ajslaALf2rJYmY9RU+37Jjrb4kYNqkUcbGQRHuvxS5Qyaye0vy4dLBmKt96W3uwi5Sr5B9/Xh9Dbcx7ZMWuMLZRLV4vJg=</go:docsCustomData>
 </go:gDocsCustomXmlDataStorage>
 </file>
 

</xml_diff>